<commit_message>
Added lab_4 ex: 3, 5, 8, 10, 13, 15 to Report
</commit_message>
<xml_diff>
--- a/labs/lab_4/Report.docx
+++ b/labs/lab_4/Report.docx
@@ -148,19 +148,27 @@
           <w:szCs w:val="32"/>
         </w:rPr>
       </w:pPr>
-    </w:p>
-    <w:p>
-      <w:pPr>
-        <w:rPr>
-          <w:sz w:val="32"/>
-          <w:szCs w:val="32"/>
-        </w:rPr>
-      </w:pPr>
-      <w:r>
-        <w:rPr>
-          <w:sz w:val="32"/>
-          <w:szCs w:val="32"/>
-        </w:rPr>
+      <w:r>
+        <w:rPr>
+          <w:sz w:val="32"/>
+          <w:szCs w:val="32"/>
+        </w:rPr>
+        <w:br w:type="page"/>
+      </w:r>
+    </w:p>
+    <w:p>
+      <w:pPr>
+        <w:rPr>
+          <w:sz w:val="32"/>
+          <w:szCs w:val="32"/>
+        </w:rPr>
+      </w:pPr>
+      <w:r>
+        <w:rPr>
+          <w:sz w:val="32"/>
+          <w:szCs w:val="32"/>
+        </w:rPr>
+        <w:lastRenderedPageBreak/>
         <w:drawing>
           <wp:inline distT="0" distB="0" distL="0" distR="0" wp14:anchorId="1BDC3136" wp14:editId="69589804">
             <wp:extent cx="5315692" cy="1286054"/>
@@ -246,19 +254,27 @@
           <w:szCs w:val="32"/>
         </w:rPr>
       </w:pPr>
-    </w:p>
-    <w:p>
-      <w:pPr>
-        <w:rPr>
-          <w:sz w:val="32"/>
-          <w:szCs w:val="32"/>
-        </w:rPr>
-      </w:pPr>
-      <w:r>
-        <w:rPr>
-          <w:sz w:val="32"/>
-          <w:szCs w:val="32"/>
-        </w:rPr>
+      <w:r>
+        <w:rPr>
+          <w:sz w:val="32"/>
+          <w:szCs w:val="32"/>
+        </w:rPr>
+        <w:br w:type="page"/>
+      </w:r>
+    </w:p>
+    <w:p>
+      <w:pPr>
+        <w:rPr>
+          <w:sz w:val="32"/>
+          <w:szCs w:val="32"/>
+        </w:rPr>
+      </w:pPr>
+      <w:r>
+        <w:rPr>
+          <w:sz w:val="32"/>
+          <w:szCs w:val="32"/>
+        </w:rPr>
+        <w:lastRenderedPageBreak/>
         <w:drawing>
           <wp:inline distT="0" distB="0" distL="0" distR="0" wp14:anchorId="412D871E" wp14:editId="0AA56C6F">
             <wp:extent cx="4915586" cy="1086002"/>
@@ -295,27 +311,84 @@
           </wp:inline>
         </w:drawing>
       </w:r>
-    </w:p>
-    <w:p>
-      <w:pPr>
-        <w:rPr>
-          <w:sz w:val="32"/>
-          <w:szCs w:val="32"/>
-        </w:rPr>
-      </w:pPr>
-    </w:p>
-    <w:p>
-      <w:pPr>
-        <w:rPr>
-          <w:sz w:val="32"/>
-          <w:szCs w:val="32"/>
-        </w:rPr>
-      </w:pPr>
-      <w:r>
-        <w:rPr>
-          <w:sz w:val="32"/>
-          <w:szCs w:val="32"/>
-        </w:rPr>
+      <w:r>
+        <w:rPr>
+          <w:sz w:val="32"/>
+          <w:szCs w:val="32"/>
+        </w:rPr>
+        <w:drawing>
+          <wp:inline distT="0" distB="0" distL="0" distR="0" wp14:anchorId="1A3E561A" wp14:editId="6479D81E">
+            <wp:extent cx="3791479" cy="1752845"/>
+            <wp:effectExtent l="0" t="0" r="0" b="0"/>
+            <wp:docPr id="37" name="Рисунок 37"/>
+            <wp:cNvGraphicFramePr>
+              <a:graphicFrameLocks xmlns:a="http://schemas.openxmlformats.org/drawingml/2006/main" noChangeAspect="1"/>
+            </wp:cNvGraphicFramePr>
+            <a:graphic xmlns:a="http://schemas.openxmlformats.org/drawingml/2006/main">
+              <a:graphicData uri="http://schemas.openxmlformats.org/drawingml/2006/picture">
+                <pic:pic xmlns:pic="http://schemas.openxmlformats.org/drawingml/2006/picture">
+                  <pic:nvPicPr>
+                    <pic:cNvPr id="1" name=""/>
+                    <pic:cNvPicPr/>
+                  </pic:nvPicPr>
+                  <pic:blipFill>
+                    <a:blip r:embed="rId9"/>
+                    <a:stretch>
+                      <a:fillRect/>
+                    </a:stretch>
+                  </pic:blipFill>
+                  <pic:spPr>
+                    <a:xfrm>
+                      <a:off x="0" y="0"/>
+                      <a:ext cx="3791479" cy="1752845"/>
+                    </a:xfrm>
+                    <a:prstGeom prst="rect">
+                      <a:avLst/>
+                    </a:prstGeom>
+                  </pic:spPr>
+                </pic:pic>
+              </a:graphicData>
+            </a:graphic>
+          </wp:inline>
+        </w:drawing>
+      </w:r>
+    </w:p>
+    <w:p>
+      <w:pPr>
+        <w:rPr>
+          <w:sz w:val="32"/>
+          <w:szCs w:val="32"/>
+        </w:rPr>
+      </w:pPr>
+    </w:p>
+    <w:p>
+      <w:pPr>
+        <w:rPr>
+          <w:sz w:val="32"/>
+          <w:szCs w:val="32"/>
+        </w:rPr>
+      </w:pPr>
+      <w:r>
+        <w:rPr>
+          <w:sz w:val="32"/>
+          <w:szCs w:val="32"/>
+        </w:rPr>
+        <w:br w:type="page"/>
+      </w:r>
+    </w:p>
+    <w:p>
+      <w:pPr>
+        <w:rPr>
+          <w:sz w:val="32"/>
+          <w:szCs w:val="32"/>
+        </w:rPr>
+      </w:pPr>
+      <w:r>
+        <w:rPr>
+          <w:sz w:val="32"/>
+          <w:szCs w:val="32"/>
+        </w:rPr>
+        <w:lastRenderedPageBreak/>
         <w:drawing>
           <wp:inline distT="0" distB="0" distL="0" distR="0" wp14:anchorId="02B4B92F" wp14:editId="6A30E66F">
             <wp:extent cx="5039428" cy="724001"/>
@@ -332,7 +405,7 @@
                     <pic:cNvPicPr/>
                   </pic:nvPicPr>
                   <pic:blipFill>
-                    <a:blip r:embed="rId9"/>
+                    <a:blip r:embed="rId10"/>
                     <a:stretch>
                       <a:fillRect/>
                     </a:stretch>
@@ -366,13 +439,32 @@
         <w:rPr>
           <w:sz w:val="32"/>
           <w:szCs w:val="32"/>
-        </w:rPr>
-      </w:pPr>
-      <w:r>
-        <w:rPr>
-          <w:sz w:val="32"/>
-          <w:szCs w:val="32"/>
-        </w:rPr>
+          <w:lang w:val="en-US"/>
+        </w:rPr>
+      </w:pPr>
+      <w:r>
+        <w:rPr>
+          <w:sz w:val="32"/>
+          <w:szCs w:val="32"/>
+          <w:lang w:val="en-US"/>
+        </w:rPr>
+        <w:br w:type="page"/>
+      </w:r>
+    </w:p>
+    <w:p>
+      <w:pPr>
+        <w:rPr>
+          <w:sz w:val="32"/>
+          <w:szCs w:val="32"/>
+          <w:lang w:val="en-US"/>
+        </w:rPr>
+      </w:pPr>
+      <w:r>
+        <w:rPr>
+          <w:sz w:val="32"/>
+          <w:szCs w:val="32"/>
+        </w:rPr>
+        <w:lastRenderedPageBreak/>
         <w:drawing>
           <wp:inline distT="0" distB="0" distL="0" distR="0" wp14:anchorId="092584EE" wp14:editId="06761FCC">
             <wp:extent cx="5940425" cy="711200"/>
@@ -389,7 +481,7 @@
                     <pic:cNvPicPr/>
                   </pic:nvPicPr>
                   <pic:blipFill>
-                    <a:blip r:embed="rId10"/>
+                    <a:blip r:embed="rId11"/>
                     <a:stretch>
                       <a:fillRect/>
                     </a:stretch>
@@ -430,7 +522,7 @@
                     <pic:cNvPicPr/>
                   </pic:nvPicPr>
                   <pic:blipFill>
-                    <a:blip r:embed="rId11"/>
+                    <a:blip r:embed="rId12"/>
                     <a:stretch>
                       <a:fillRect/>
                     </a:stretch>
@@ -450,27 +542,127 @@
           </wp:inline>
         </w:drawing>
       </w:r>
-    </w:p>
-    <w:p>
-      <w:pPr>
-        <w:rPr>
-          <w:sz w:val="32"/>
-          <w:szCs w:val="32"/>
-        </w:rPr>
-      </w:pPr>
-    </w:p>
-    <w:p>
-      <w:pPr>
-        <w:rPr>
-          <w:sz w:val="32"/>
-          <w:szCs w:val="32"/>
-        </w:rPr>
-      </w:pPr>
-      <w:r>
-        <w:rPr>
-          <w:sz w:val="32"/>
-          <w:szCs w:val="32"/>
-        </w:rPr>
+      <w:r>
+        <w:rPr>
+          <w:sz w:val="32"/>
+          <w:szCs w:val="32"/>
+          <w:lang w:val="en-US"/>
+        </w:rPr>
+        <w:drawing>
+          <wp:inline distT="0" distB="0" distL="0" distR="0" wp14:anchorId="091CD7F4" wp14:editId="32956E7A">
+            <wp:extent cx="4858428" cy="4991797"/>
+            <wp:effectExtent l="0" t="0" r="0" b="0"/>
+            <wp:docPr id="25" name="Рисунок 25"/>
+            <wp:cNvGraphicFramePr>
+              <a:graphicFrameLocks xmlns:a="http://schemas.openxmlformats.org/drawingml/2006/main" noChangeAspect="1"/>
+            </wp:cNvGraphicFramePr>
+            <a:graphic xmlns:a="http://schemas.openxmlformats.org/drawingml/2006/main">
+              <a:graphicData uri="http://schemas.openxmlformats.org/drawingml/2006/picture">
+                <pic:pic xmlns:pic="http://schemas.openxmlformats.org/drawingml/2006/picture">
+                  <pic:nvPicPr>
+                    <pic:cNvPr id="1" name=""/>
+                    <pic:cNvPicPr/>
+                  </pic:nvPicPr>
+                  <pic:blipFill>
+                    <a:blip r:embed="rId13"/>
+                    <a:stretch>
+                      <a:fillRect/>
+                    </a:stretch>
+                  </pic:blipFill>
+                  <pic:spPr>
+                    <a:xfrm>
+                      <a:off x="0" y="0"/>
+                      <a:ext cx="4858428" cy="4991797"/>
+                    </a:xfrm>
+                    <a:prstGeom prst="rect">
+                      <a:avLst/>
+                    </a:prstGeom>
+                  </pic:spPr>
+                </pic:pic>
+              </a:graphicData>
+            </a:graphic>
+          </wp:inline>
+        </w:drawing>
+      </w:r>
+      <w:r>
+        <w:rPr>
+          <w:sz w:val="32"/>
+          <w:szCs w:val="32"/>
+          <w:lang w:val="en-US"/>
+        </w:rPr>
+        <w:drawing>
+          <wp:inline distT="0" distB="0" distL="0" distR="0" wp14:anchorId="3E913377" wp14:editId="63703060">
+            <wp:extent cx="2753109" cy="1105054"/>
+            <wp:effectExtent l="0" t="0" r="9525" b="0"/>
+            <wp:docPr id="29" name="Рисунок 29"/>
+            <wp:cNvGraphicFramePr>
+              <a:graphicFrameLocks xmlns:a="http://schemas.openxmlformats.org/drawingml/2006/main" noChangeAspect="1"/>
+            </wp:cNvGraphicFramePr>
+            <a:graphic xmlns:a="http://schemas.openxmlformats.org/drawingml/2006/main">
+              <a:graphicData uri="http://schemas.openxmlformats.org/drawingml/2006/picture">
+                <pic:pic xmlns:pic="http://schemas.openxmlformats.org/drawingml/2006/picture">
+                  <pic:nvPicPr>
+                    <pic:cNvPr id="1" name=""/>
+                    <pic:cNvPicPr/>
+                  </pic:nvPicPr>
+                  <pic:blipFill>
+                    <a:blip r:embed="rId14"/>
+                    <a:stretch>
+                      <a:fillRect/>
+                    </a:stretch>
+                  </pic:blipFill>
+                  <pic:spPr>
+                    <a:xfrm>
+                      <a:off x="0" y="0"/>
+                      <a:ext cx="2753109" cy="1105054"/>
+                    </a:xfrm>
+                    <a:prstGeom prst="rect">
+                      <a:avLst/>
+                    </a:prstGeom>
+                  </pic:spPr>
+                </pic:pic>
+              </a:graphicData>
+            </a:graphic>
+          </wp:inline>
+        </w:drawing>
+      </w:r>
+    </w:p>
+    <w:p>
+      <w:pPr>
+        <w:rPr>
+          <w:sz w:val="32"/>
+          <w:szCs w:val="32"/>
+        </w:rPr>
+      </w:pPr>
+    </w:p>
+    <w:p>
+      <w:pPr>
+        <w:rPr>
+          <w:sz w:val="32"/>
+          <w:szCs w:val="32"/>
+        </w:rPr>
+      </w:pPr>
+      <w:r>
+        <w:rPr>
+          <w:sz w:val="32"/>
+          <w:szCs w:val="32"/>
+        </w:rPr>
+        <w:br w:type="page"/>
+      </w:r>
+    </w:p>
+    <w:p>
+      <w:pPr>
+        <w:rPr>
+          <w:sz w:val="32"/>
+          <w:szCs w:val="32"/>
+        </w:rPr>
+      </w:pPr>
+      <w:r>
+        <w:rPr>
+          <w:sz w:val="32"/>
+          <w:szCs w:val="32"/>
+        </w:rPr>
+        <w:lastRenderedPageBreak/>
         <w:drawing>
           <wp:inline distT="0" distB="0" distL="0" distR="0" wp14:anchorId="6E60494F" wp14:editId="7EE943B2">
             <wp:extent cx="5334744" cy="752580"/>
@@ -487,7 +679,7 @@
                     <pic:cNvPicPr/>
                   </pic:nvPicPr>
                   <pic:blipFill>
-                    <a:blip r:embed="rId12"/>
+                    <a:blip r:embed="rId15"/>
                     <a:stretch>
                       <a:fillRect/>
                     </a:stretch>
@@ -528,7 +720,7 @@
                     <pic:cNvPicPr/>
                   </pic:nvPicPr>
                   <pic:blipFill>
-                    <a:blip r:embed="rId13"/>
+                    <a:blip r:embed="rId16"/>
                     <a:stretch>
                       <a:fillRect/>
                     </a:stretch>
@@ -569,6 +761,22 @@
           <w:sz w:val="32"/>
           <w:szCs w:val="32"/>
         </w:rPr>
+        <w:br w:type="page"/>
+      </w:r>
+    </w:p>
+    <w:p>
+      <w:pPr>
+        <w:rPr>
+          <w:sz w:val="32"/>
+          <w:szCs w:val="32"/>
+        </w:rPr>
+      </w:pPr>
+      <w:r>
+        <w:rPr>
+          <w:sz w:val="32"/>
+          <w:szCs w:val="32"/>
+        </w:rPr>
+        <w:lastRenderedPageBreak/>
         <w:drawing>
           <wp:inline distT="0" distB="0" distL="0" distR="0" wp14:anchorId="5E0E0C92" wp14:editId="5C051D9F">
             <wp:extent cx="4782217" cy="704948"/>
@@ -585,7 +793,7 @@
                     <pic:cNvPicPr/>
                   </pic:nvPicPr>
                   <pic:blipFill>
-                    <a:blip r:embed="rId14"/>
+                    <a:blip r:embed="rId17"/>
                     <a:stretch>
                       <a:fillRect/>
                     </a:stretch>
@@ -626,7 +834,7 @@
                     <pic:cNvPicPr/>
                   </pic:nvPicPr>
                   <pic:blipFill>
-                    <a:blip r:embed="rId15"/>
+                    <a:blip r:embed="rId18"/>
                     <a:stretch>
                       <a:fillRect/>
                     </a:stretch>
@@ -667,6 +875,22 @@
           <w:sz w:val="32"/>
           <w:szCs w:val="32"/>
         </w:rPr>
+        <w:br w:type="page"/>
+      </w:r>
+    </w:p>
+    <w:p>
+      <w:pPr>
+        <w:rPr>
+          <w:sz w:val="32"/>
+          <w:szCs w:val="32"/>
+        </w:rPr>
+      </w:pPr>
+      <w:r>
+        <w:rPr>
+          <w:sz w:val="32"/>
+          <w:szCs w:val="32"/>
+        </w:rPr>
+        <w:lastRenderedPageBreak/>
         <w:drawing>
           <wp:inline distT="0" distB="0" distL="0" distR="0" wp14:anchorId="418C93DE" wp14:editId="49118F4E">
             <wp:extent cx="5439534" cy="724001"/>
@@ -683,7 +907,7 @@
                     <pic:cNvPicPr/>
                   </pic:nvPicPr>
                   <pic:blipFill>
-                    <a:blip r:embed="rId16"/>
+                    <a:blip r:embed="rId19"/>
                     <a:stretch>
                       <a:fillRect/>
                     </a:stretch>
@@ -724,7 +948,7 @@
                     <pic:cNvPicPr/>
                   </pic:nvPicPr>
                   <pic:blipFill>
-                    <a:blip r:embed="rId17"/>
+                    <a:blip r:embed="rId20"/>
                     <a:stretch>
                       <a:fillRect/>
                     </a:stretch>
@@ -744,27 +968,125 @@
           </wp:inline>
         </w:drawing>
       </w:r>
-    </w:p>
-    <w:p>
-      <w:pPr>
-        <w:rPr>
-          <w:sz w:val="32"/>
-          <w:szCs w:val="32"/>
-        </w:rPr>
-      </w:pPr>
-    </w:p>
-    <w:p>
-      <w:pPr>
-        <w:rPr>
-          <w:sz w:val="32"/>
-          <w:szCs w:val="32"/>
-        </w:rPr>
-      </w:pPr>
-      <w:r>
-        <w:rPr>
-          <w:sz w:val="32"/>
-          <w:szCs w:val="32"/>
-        </w:rPr>
+      <w:r>
+        <w:rPr>
+          <w:sz w:val="32"/>
+          <w:szCs w:val="32"/>
+        </w:rPr>
+        <w:drawing>
+          <wp:inline distT="0" distB="0" distL="0" distR="0" wp14:anchorId="2CDA52CD" wp14:editId="4EA73FC3">
+            <wp:extent cx="5258534" cy="5144218"/>
+            <wp:effectExtent l="0" t="0" r="0" b="0"/>
+            <wp:docPr id="30" name="Рисунок 30"/>
+            <wp:cNvGraphicFramePr>
+              <a:graphicFrameLocks xmlns:a="http://schemas.openxmlformats.org/drawingml/2006/main" noChangeAspect="1"/>
+            </wp:cNvGraphicFramePr>
+            <a:graphic xmlns:a="http://schemas.openxmlformats.org/drawingml/2006/main">
+              <a:graphicData uri="http://schemas.openxmlformats.org/drawingml/2006/picture">
+                <pic:pic xmlns:pic="http://schemas.openxmlformats.org/drawingml/2006/picture">
+                  <pic:nvPicPr>
+                    <pic:cNvPr id="1" name=""/>
+                    <pic:cNvPicPr/>
+                  </pic:nvPicPr>
+                  <pic:blipFill>
+                    <a:blip r:embed="rId21"/>
+                    <a:stretch>
+                      <a:fillRect/>
+                    </a:stretch>
+                  </pic:blipFill>
+                  <pic:spPr>
+                    <a:xfrm>
+                      <a:off x="0" y="0"/>
+                      <a:ext cx="5258534" cy="5144218"/>
+                    </a:xfrm>
+                    <a:prstGeom prst="rect">
+                      <a:avLst/>
+                    </a:prstGeom>
+                  </pic:spPr>
+                </pic:pic>
+              </a:graphicData>
+            </a:graphic>
+          </wp:inline>
+        </w:drawing>
+      </w:r>
+      <w:r>
+        <w:rPr>
+          <w:sz w:val="32"/>
+          <w:szCs w:val="32"/>
+        </w:rPr>
+        <w:drawing>
+          <wp:inline distT="0" distB="0" distL="0" distR="0" wp14:anchorId="27923042" wp14:editId="2E52158A">
+            <wp:extent cx="4925112" cy="1009791"/>
+            <wp:effectExtent l="0" t="0" r="0" b="0"/>
+            <wp:docPr id="31" name="Рисунок 31"/>
+            <wp:cNvGraphicFramePr>
+              <a:graphicFrameLocks xmlns:a="http://schemas.openxmlformats.org/drawingml/2006/main" noChangeAspect="1"/>
+            </wp:cNvGraphicFramePr>
+            <a:graphic xmlns:a="http://schemas.openxmlformats.org/drawingml/2006/main">
+              <a:graphicData uri="http://schemas.openxmlformats.org/drawingml/2006/picture">
+                <pic:pic xmlns:pic="http://schemas.openxmlformats.org/drawingml/2006/picture">
+                  <pic:nvPicPr>
+                    <pic:cNvPr id="1" name=""/>
+                    <pic:cNvPicPr/>
+                  </pic:nvPicPr>
+                  <pic:blipFill>
+                    <a:blip r:embed="rId22"/>
+                    <a:stretch>
+                      <a:fillRect/>
+                    </a:stretch>
+                  </pic:blipFill>
+                  <pic:spPr>
+                    <a:xfrm>
+                      <a:off x="0" y="0"/>
+                      <a:ext cx="4925112" cy="1009791"/>
+                    </a:xfrm>
+                    <a:prstGeom prst="rect">
+                      <a:avLst/>
+                    </a:prstGeom>
+                  </pic:spPr>
+                </pic:pic>
+              </a:graphicData>
+            </a:graphic>
+          </wp:inline>
+        </w:drawing>
+      </w:r>
+    </w:p>
+    <w:p>
+      <w:pPr>
+        <w:rPr>
+          <w:sz w:val="32"/>
+          <w:szCs w:val="32"/>
+        </w:rPr>
+      </w:pPr>
+    </w:p>
+    <w:p>
+      <w:pPr>
+        <w:rPr>
+          <w:sz w:val="32"/>
+          <w:szCs w:val="32"/>
+        </w:rPr>
+      </w:pPr>
+      <w:r>
+        <w:rPr>
+          <w:sz w:val="32"/>
+          <w:szCs w:val="32"/>
+        </w:rPr>
+        <w:br w:type="page"/>
+      </w:r>
+    </w:p>
+    <w:p>
+      <w:pPr>
+        <w:rPr>
+          <w:sz w:val="32"/>
+          <w:szCs w:val="32"/>
+        </w:rPr>
+      </w:pPr>
+      <w:r>
+        <w:rPr>
+          <w:sz w:val="32"/>
+          <w:szCs w:val="32"/>
+        </w:rPr>
+        <w:lastRenderedPageBreak/>
         <w:drawing>
           <wp:inline distT="0" distB="0" distL="0" distR="0" wp14:anchorId="6D178BCC" wp14:editId="3B5B051A">
             <wp:extent cx="5020376" cy="885949"/>
@@ -781,7 +1103,7 @@
                     <pic:cNvPicPr/>
                   </pic:nvPicPr>
                   <pic:blipFill>
-                    <a:blip r:embed="rId18"/>
+                    <a:blip r:embed="rId23"/>
                     <a:stretch>
                       <a:fillRect/>
                     </a:stretch>
@@ -822,6 +1144,22 @@
           <w:sz w:val="32"/>
           <w:szCs w:val="32"/>
         </w:rPr>
+        <w:br w:type="page"/>
+      </w:r>
+    </w:p>
+    <w:p>
+      <w:pPr>
+        <w:rPr>
+          <w:sz w:val="32"/>
+          <w:szCs w:val="32"/>
+        </w:rPr>
+      </w:pPr>
+      <w:r>
+        <w:rPr>
+          <w:sz w:val="32"/>
+          <w:szCs w:val="32"/>
+        </w:rPr>
+        <w:lastRenderedPageBreak/>
         <w:drawing>
           <wp:inline distT="0" distB="0" distL="0" distR="0" wp14:anchorId="7A6E8133" wp14:editId="7C5F7E6E">
             <wp:extent cx="5058481" cy="876422"/>
@@ -838,7 +1176,7 @@
                     <pic:cNvPicPr/>
                   </pic:nvPicPr>
                   <pic:blipFill>
-                    <a:blip r:embed="rId19"/>
+                    <a:blip r:embed="rId24"/>
                     <a:stretch>
                       <a:fillRect/>
                     </a:stretch>
@@ -858,27 +1196,125 @@
           </wp:inline>
         </w:drawing>
       </w:r>
-    </w:p>
-    <w:p>
-      <w:pPr>
-        <w:rPr>
-          <w:sz w:val="32"/>
-          <w:szCs w:val="32"/>
-        </w:rPr>
-      </w:pPr>
-    </w:p>
-    <w:p>
-      <w:pPr>
-        <w:rPr>
-          <w:sz w:val="32"/>
-          <w:szCs w:val="32"/>
-        </w:rPr>
-      </w:pPr>
-      <w:r>
-        <w:rPr>
-          <w:sz w:val="32"/>
-          <w:szCs w:val="32"/>
-        </w:rPr>
+      <w:r>
+        <w:rPr>
+          <w:sz w:val="32"/>
+          <w:szCs w:val="32"/>
+        </w:rPr>
+        <w:drawing>
+          <wp:inline distT="0" distB="0" distL="0" distR="0" wp14:anchorId="45D80BDB" wp14:editId="0C4BA7B4">
+            <wp:extent cx="4829849" cy="5172797"/>
+            <wp:effectExtent l="0" t="0" r="8890" b="8890"/>
+            <wp:docPr id="26" name="Рисунок 26"/>
+            <wp:cNvGraphicFramePr>
+              <a:graphicFrameLocks xmlns:a="http://schemas.openxmlformats.org/drawingml/2006/main" noChangeAspect="1"/>
+            </wp:cNvGraphicFramePr>
+            <a:graphic xmlns:a="http://schemas.openxmlformats.org/drawingml/2006/main">
+              <a:graphicData uri="http://schemas.openxmlformats.org/drawingml/2006/picture">
+                <pic:pic xmlns:pic="http://schemas.openxmlformats.org/drawingml/2006/picture">
+                  <pic:nvPicPr>
+                    <pic:cNvPr id="1" name=""/>
+                    <pic:cNvPicPr/>
+                  </pic:nvPicPr>
+                  <pic:blipFill>
+                    <a:blip r:embed="rId25"/>
+                    <a:stretch>
+                      <a:fillRect/>
+                    </a:stretch>
+                  </pic:blipFill>
+                  <pic:spPr>
+                    <a:xfrm>
+                      <a:off x="0" y="0"/>
+                      <a:ext cx="4829849" cy="5172797"/>
+                    </a:xfrm>
+                    <a:prstGeom prst="rect">
+                      <a:avLst/>
+                    </a:prstGeom>
+                  </pic:spPr>
+                </pic:pic>
+              </a:graphicData>
+            </a:graphic>
+          </wp:inline>
+        </w:drawing>
+      </w:r>
+      <w:r>
+        <w:rPr>
+          <w:sz w:val="32"/>
+          <w:szCs w:val="32"/>
+        </w:rPr>
+        <w:drawing>
+          <wp:inline distT="0" distB="0" distL="0" distR="0" wp14:anchorId="6CD72EBB" wp14:editId="1628BF5C">
+            <wp:extent cx="3134162" cy="990738"/>
+            <wp:effectExtent l="0" t="0" r="9525" b="0"/>
+            <wp:docPr id="27" name="Рисунок 27"/>
+            <wp:cNvGraphicFramePr>
+              <a:graphicFrameLocks xmlns:a="http://schemas.openxmlformats.org/drawingml/2006/main" noChangeAspect="1"/>
+            </wp:cNvGraphicFramePr>
+            <a:graphic xmlns:a="http://schemas.openxmlformats.org/drawingml/2006/main">
+              <a:graphicData uri="http://schemas.openxmlformats.org/drawingml/2006/picture">
+                <pic:pic xmlns:pic="http://schemas.openxmlformats.org/drawingml/2006/picture">
+                  <pic:nvPicPr>
+                    <pic:cNvPr id="1" name=""/>
+                    <pic:cNvPicPr/>
+                  </pic:nvPicPr>
+                  <pic:blipFill>
+                    <a:blip r:embed="rId26"/>
+                    <a:stretch>
+                      <a:fillRect/>
+                    </a:stretch>
+                  </pic:blipFill>
+                  <pic:spPr>
+                    <a:xfrm>
+                      <a:off x="0" y="0"/>
+                      <a:ext cx="3134162" cy="990738"/>
+                    </a:xfrm>
+                    <a:prstGeom prst="rect">
+                      <a:avLst/>
+                    </a:prstGeom>
+                  </pic:spPr>
+                </pic:pic>
+              </a:graphicData>
+            </a:graphic>
+          </wp:inline>
+        </w:drawing>
+      </w:r>
+    </w:p>
+    <w:p>
+      <w:pPr>
+        <w:rPr>
+          <w:sz w:val="32"/>
+          <w:szCs w:val="32"/>
+        </w:rPr>
+      </w:pPr>
+    </w:p>
+    <w:p>
+      <w:pPr>
+        <w:rPr>
+          <w:sz w:val="32"/>
+          <w:szCs w:val="32"/>
+        </w:rPr>
+      </w:pPr>
+      <w:r>
+        <w:rPr>
+          <w:sz w:val="32"/>
+          <w:szCs w:val="32"/>
+        </w:rPr>
+        <w:br w:type="page"/>
+      </w:r>
+    </w:p>
+    <w:p>
+      <w:pPr>
+        <w:rPr>
+          <w:sz w:val="32"/>
+          <w:szCs w:val="32"/>
+        </w:rPr>
+      </w:pPr>
+      <w:r>
+        <w:rPr>
+          <w:sz w:val="32"/>
+          <w:szCs w:val="32"/>
+        </w:rPr>
+        <w:lastRenderedPageBreak/>
         <w:drawing>
           <wp:inline distT="0" distB="0" distL="0" distR="0" wp14:anchorId="1B15B1C9" wp14:editId="2A522C76">
             <wp:extent cx="4963218" cy="876422"/>
@@ -895,7 +1331,7 @@
                     <pic:cNvPicPr/>
                   </pic:nvPicPr>
                   <pic:blipFill>
-                    <a:blip r:embed="rId20"/>
+                    <a:blip r:embed="rId27"/>
                     <a:stretch>
                       <a:fillRect/>
                     </a:stretch>
@@ -936,6 +1372,22 @@
           <w:sz w:val="32"/>
           <w:szCs w:val="32"/>
         </w:rPr>
+        <w:br w:type="page"/>
+      </w:r>
+    </w:p>
+    <w:p>
+      <w:pPr>
+        <w:rPr>
+          <w:sz w:val="32"/>
+          <w:szCs w:val="32"/>
+        </w:rPr>
+      </w:pPr>
+      <w:r>
+        <w:rPr>
+          <w:sz w:val="32"/>
+          <w:szCs w:val="32"/>
+        </w:rPr>
+        <w:lastRenderedPageBreak/>
         <w:drawing>
           <wp:inline distT="0" distB="0" distL="0" distR="0" wp14:anchorId="4373295D" wp14:editId="3406B465">
             <wp:extent cx="4067743" cy="933580"/>
@@ -952,7 +1404,7 @@
                     <pic:cNvPicPr/>
                   </pic:nvPicPr>
                   <pic:blipFill>
-                    <a:blip r:embed="rId21"/>
+                    <a:blip r:embed="rId28"/>
                     <a:stretch>
                       <a:fillRect/>
                     </a:stretch>
@@ -993,6 +1445,22 @@
           <w:sz w:val="32"/>
           <w:szCs w:val="32"/>
         </w:rPr>
+        <w:br w:type="page"/>
+      </w:r>
+    </w:p>
+    <w:p>
+      <w:pPr>
+        <w:rPr>
+          <w:sz w:val="32"/>
+          <w:szCs w:val="32"/>
+        </w:rPr>
+      </w:pPr>
+      <w:r>
+        <w:rPr>
+          <w:sz w:val="32"/>
+          <w:szCs w:val="32"/>
+        </w:rPr>
+        <w:lastRenderedPageBreak/>
         <w:drawing>
           <wp:inline distT="0" distB="0" distL="0" distR="0" wp14:anchorId="558EFFE1" wp14:editId="69FB2EE1">
             <wp:extent cx="4296375" cy="685896"/>
@@ -1009,7 +1477,7 @@
                     <pic:cNvPicPr/>
                   </pic:nvPicPr>
                   <pic:blipFill>
-                    <a:blip r:embed="rId22"/>
+                    <a:blip r:embed="rId29"/>
                     <a:stretch>
                       <a:fillRect/>
                     </a:stretch>
@@ -1050,7 +1518,7 @@
                     <pic:cNvPicPr/>
                   </pic:nvPicPr>
                   <pic:blipFill>
-                    <a:blip r:embed="rId23"/>
+                    <a:blip r:embed="rId30"/>
                     <a:stretch>
                       <a:fillRect/>
                     </a:stretch>
@@ -1070,27 +1538,116 @@
           </wp:inline>
         </w:drawing>
       </w:r>
-    </w:p>
-    <w:p>
-      <w:pPr>
-        <w:rPr>
-          <w:sz w:val="32"/>
-          <w:szCs w:val="32"/>
-        </w:rPr>
-      </w:pPr>
-    </w:p>
-    <w:p>
-      <w:pPr>
-        <w:rPr>
-          <w:sz w:val="32"/>
-          <w:szCs w:val="32"/>
-        </w:rPr>
-      </w:pPr>
-      <w:r>
-        <w:rPr>
-          <w:sz w:val="32"/>
-          <w:szCs w:val="32"/>
-        </w:rPr>
+      <w:r>
+        <w:rPr>
+          <w:sz w:val="32"/>
+          <w:szCs w:val="32"/>
+        </w:rPr>
+        <w:drawing>
+          <wp:inline distT="0" distB="0" distL="0" distR="0" wp14:anchorId="4602EEDE" wp14:editId="120C78DB">
+            <wp:extent cx="3733800" cy="5968822"/>
+            <wp:effectExtent l="0" t="0" r="0" b="0"/>
+            <wp:docPr id="32" name="Рисунок 32"/>
+            <wp:cNvGraphicFramePr>
+              <a:graphicFrameLocks xmlns:a="http://schemas.openxmlformats.org/drawingml/2006/main" noChangeAspect="1"/>
+            </wp:cNvGraphicFramePr>
+            <a:graphic xmlns:a="http://schemas.openxmlformats.org/drawingml/2006/main">
+              <a:graphicData uri="http://schemas.openxmlformats.org/drawingml/2006/picture">
+                <pic:pic xmlns:pic="http://schemas.openxmlformats.org/drawingml/2006/picture">
+                  <pic:nvPicPr>
+                    <pic:cNvPr id="1" name=""/>
+                    <pic:cNvPicPr/>
+                  </pic:nvPicPr>
+                  <pic:blipFill rotWithShape="1">
+                    <a:blip r:embed="rId31"/>
+                    <a:srcRect b="8221"/>
+                    <a:stretch/>
+                  </pic:blipFill>
+                  <pic:spPr bwMode="auto">
+                    <a:xfrm>
+                      <a:off x="0" y="0"/>
+                      <a:ext cx="3746586" cy="5989262"/>
+                    </a:xfrm>
+                    <a:prstGeom prst="rect">
+                      <a:avLst/>
+                    </a:prstGeom>
+                    <a:ln>
+                      <a:noFill/>
+                    </a:ln>
+                    <a:extLst>
+                      <a:ext uri="{53640926-AAD7-44D8-BBD7-CCE9431645EC}">
+                        <a14:shadowObscured xmlns:a14="http://schemas.microsoft.com/office/drawing/2010/main"/>
+                      </a:ext>
+                    </a:extLst>
+                  </pic:spPr>
+                </pic:pic>
+              </a:graphicData>
+            </a:graphic>
+          </wp:inline>
+        </w:drawing>
+      </w:r>
+      <w:r>
+        <w:rPr>
+          <w:sz w:val="32"/>
+          <w:szCs w:val="32"/>
+        </w:rPr>
+        <w:drawing>
+          <wp:inline distT="0" distB="0" distL="0" distR="0" wp14:anchorId="076B0788" wp14:editId="34789AA4">
+            <wp:extent cx="4466273" cy="1028700"/>
+            <wp:effectExtent l="0" t="0" r="0" b="0"/>
+            <wp:docPr id="33" name="Рисунок 33"/>
+            <wp:cNvGraphicFramePr>
+              <a:graphicFrameLocks xmlns:a="http://schemas.openxmlformats.org/drawingml/2006/main" noChangeAspect="1"/>
+            </wp:cNvGraphicFramePr>
+            <a:graphic xmlns:a="http://schemas.openxmlformats.org/drawingml/2006/main">
+              <a:graphicData uri="http://schemas.openxmlformats.org/drawingml/2006/picture">
+                <pic:pic xmlns:pic="http://schemas.openxmlformats.org/drawingml/2006/picture">
+                  <pic:nvPicPr>
+                    <pic:cNvPr id="1" name=""/>
+                    <pic:cNvPicPr/>
+                  </pic:nvPicPr>
+                  <pic:blipFill>
+                    <a:blip r:embed="rId32"/>
+                    <a:stretch>
+                      <a:fillRect/>
+                    </a:stretch>
+                  </pic:blipFill>
+                  <pic:spPr>
+                    <a:xfrm>
+                      <a:off x="0" y="0"/>
+                      <a:ext cx="4502073" cy="1036946"/>
+                    </a:xfrm>
+                    <a:prstGeom prst="rect">
+                      <a:avLst/>
+                    </a:prstGeom>
+                  </pic:spPr>
+                </pic:pic>
+              </a:graphicData>
+            </a:graphic>
+          </wp:inline>
+        </w:drawing>
+      </w:r>
+      <w:r>
+        <w:rPr>
+          <w:sz w:val="32"/>
+          <w:szCs w:val="32"/>
+        </w:rPr>
+        <w:br w:type="page"/>
+      </w:r>
+    </w:p>
+    <w:p>
+      <w:pPr>
+        <w:rPr>
+          <w:sz w:val="32"/>
+          <w:szCs w:val="32"/>
+        </w:rPr>
+      </w:pPr>
+      <w:r>
+        <w:rPr>
+          <w:sz w:val="32"/>
+          <w:szCs w:val="32"/>
+        </w:rPr>
+        <w:lastRenderedPageBreak/>
         <w:drawing>
           <wp:inline distT="0" distB="0" distL="0" distR="0" wp14:anchorId="3768902A" wp14:editId="03A3482C">
             <wp:extent cx="5940425" cy="833755"/>
@@ -1107,7 +1664,7 @@
                     <pic:cNvPicPr/>
                   </pic:nvPicPr>
                   <pic:blipFill>
-                    <a:blip r:embed="rId24"/>
+                    <a:blip r:embed="rId33"/>
                     <a:stretch>
                       <a:fillRect/>
                     </a:stretch>
@@ -1148,6 +1705,23 @@
           <w:sz w:val="32"/>
           <w:szCs w:val="32"/>
         </w:rPr>
+        <w:br w:type="page"/>
+      </w:r>
+    </w:p>
+    <w:p>
+      <w:pPr>
+        <w:rPr>
+          <w:sz w:val="32"/>
+          <w:szCs w:val="32"/>
+          <w:lang w:val="en-US"/>
+        </w:rPr>
+      </w:pPr>
+      <w:r>
+        <w:rPr>
+          <w:sz w:val="32"/>
+          <w:szCs w:val="32"/>
+        </w:rPr>
+        <w:lastRenderedPageBreak/>
         <w:drawing>
           <wp:inline distT="0" distB="0" distL="0" distR="0" wp14:anchorId="65A7EC5D" wp14:editId="7623A10C">
             <wp:extent cx="5782482" cy="704948"/>
@@ -1164,7 +1738,7 @@
                     <pic:cNvPicPr/>
                   </pic:nvPicPr>
                   <pic:blipFill>
-                    <a:blip r:embed="rId25"/>
+                    <a:blip r:embed="rId34"/>
                     <a:stretch>
                       <a:fillRect/>
                     </a:stretch>
@@ -1173,6 +1747,96 @@
                     <a:xfrm>
                       <a:off x="0" y="0"/>
                       <a:ext cx="5782482" cy="704948"/>
+                    </a:xfrm>
+                    <a:prstGeom prst="rect">
+                      <a:avLst/>
+                    </a:prstGeom>
+                  </pic:spPr>
+                </pic:pic>
+              </a:graphicData>
+            </a:graphic>
+          </wp:inline>
+        </w:drawing>
+      </w:r>
+      <w:r>
+        <w:rPr>
+          <w:sz w:val="32"/>
+          <w:szCs w:val="32"/>
+        </w:rPr>
+        <w:drawing>
+          <wp:inline distT="0" distB="0" distL="0" distR="0" wp14:anchorId="477B97ED" wp14:editId="6B803364">
+            <wp:extent cx="3467584" cy="3057952"/>
+            <wp:effectExtent l="0" t="0" r="0" b="9525"/>
+            <wp:docPr id="34" name="Рисунок 34"/>
+            <wp:cNvGraphicFramePr>
+              <a:graphicFrameLocks xmlns:a="http://schemas.openxmlformats.org/drawingml/2006/main" noChangeAspect="1"/>
+            </wp:cNvGraphicFramePr>
+            <a:graphic xmlns:a="http://schemas.openxmlformats.org/drawingml/2006/main">
+              <a:graphicData uri="http://schemas.openxmlformats.org/drawingml/2006/picture">
+                <pic:pic xmlns:pic="http://schemas.openxmlformats.org/drawingml/2006/picture">
+                  <pic:nvPicPr>
+                    <pic:cNvPr id="1" name=""/>
+                    <pic:cNvPicPr/>
+                  </pic:nvPicPr>
+                  <pic:blipFill>
+                    <a:blip r:embed="rId35"/>
+                    <a:stretch>
+                      <a:fillRect/>
+                    </a:stretch>
+                  </pic:blipFill>
+                  <pic:spPr>
+                    <a:xfrm>
+                      <a:off x="0" y="0"/>
+                      <a:ext cx="3467584" cy="3057952"/>
+                    </a:xfrm>
+                    <a:prstGeom prst="rect">
+                      <a:avLst/>
+                    </a:prstGeom>
+                  </pic:spPr>
+                </pic:pic>
+              </a:graphicData>
+            </a:graphic>
+          </wp:inline>
+        </w:drawing>
+      </w:r>
+    </w:p>
+    <w:p>
+      <w:pPr>
+        <w:rPr>
+          <w:sz w:val="32"/>
+          <w:szCs w:val="32"/>
+        </w:rPr>
+      </w:pPr>
+      <w:r>
+        <w:rPr>
+          <w:sz w:val="32"/>
+          <w:szCs w:val="32"/>
+        </w:rPr>
+        <w:drawing>
+          <wp:inline distT="0" distB="0" distL="0" distR="0" wp14:anchorId="6391D379" wp14:editId="6C6ABFCA">
+            <wp:extent cx="1638529" cy="666843"/>
+            <wp:effectExtent l="0" t="0" r="0" b="0"/>
+            <wp:docPr id="36" name="Рисунок 36"/>
+            <wp:cNvGraphicFramePr>
+              <a:graphicFrameLocks xmlns:a="http://schemas.openxmlformats.org/drawingml/2006/main" noChangeAspect="1"/>
+            </wp:cNvGraphicFramePr>
+            <a:graphic xmlns:a="http://schemas.openxmlformats.org/drawingml/2006/main">
+              <a:graphicData uri="http://schemas.openxmlformats.org/drawingml/2006/picture">
+                <pic:pic xmlns:pic="http://schemas.openxmlformats.org/drawingml/2006/picture">
+                  <pic:nvPicPr>
+                    <pic:cNvPr id="1" name=""/>
+                    <pic:cNvPicPr/>
+                  </pic:nvPicPr>
+                  <pic:blipFill>
+                    <a:blip r:embed="rId36"/>
+                    <a:stretch>
+                      <a:fillRect/>
+                    </a:stretch>
+                  </pic:blipFill>
+                  <pic:spPr>
+                    <a:xfrm>
+                      <a:off x="0" y="0"/>
+                      <a:ext cx="1638529" cy="666843"/>
                     </a:xfrm>
                     <a:prstGeom prst="rect">
                       <a:avLst/>

</xml_diff>